<commit_message>
Added plots made with Seaborn
</commit_message>
<xml_diff>
--- a/Data summary.docx
+++ b/Data summary.docx
@@ -1180,8 +1180,6 @@
           </wp:inline>
         </w:drawing>
       </w:r>
-      <w:bookmarkStart w:id="0" w:name="_GoBack"/>
-      <w:bookmarkEnd w:id="0"/>
     </w:p>
     <w:p/>
     <w:p>
@@ -1232,41 +1230,278 @@
           <w:noProof/>
         </w:rPr>
         <w:drawing>
-          <wp:inline distT="0" distB="0" distL="0" distR="0" wp14:anchorId="41CF3692" wp14:editId="456D5D00">
-            <wp:extent cx="5534025" cy="352425"/>
+          <wp:inline distT="0" distB="0" distL="0" distR="0" wp14:anchorId="5AEAA257" wp14:editId="7662CA54">
+            <wp:extent cx="5276850" cy="314325"/>
+            <wp:effectExtent l="0" t="0" r="0" b="9525"/>
+            <wp:docPr id="39" name="Picture 39"/>
+            <wp:cNvGraphicFramePr>
+              <a:graphicFrameLocks xmlns:a="http://schemas.openxmlformats.org/drawingml/2006/main" noChangeAspect="1"/>
+            </wp:cNvGraphicFramePr>
+            <a:graphic xmlns:a="http://schemas.openxmlformats.org/drawingml/2006/main">
+              <a:graphicData uri="http://schemas.openxmlformats.org/drawingml/2006/picture">
+                <pic:pic xmlns:pic="http://schemas.openxmlformats.org/drawingml/2006/picture">
+                  <pic:nvPicPr>
+                    <pic:cNvPr id="1" name=""/>
+                    <pic:cNvPicPr/>
+                  </pic:nvPicPr>
+                  <pic:blipFill>
+                    <a:blip r:embed="rId30"/>
+                    <a:stretch>
+                      <a:fillRect/>
+                    </a:stretch>
+                  </pic:blipFill>
+                  <pic:spPr>
+                    <a:xfrm>
+                      <a:off x="0" y="0"/>
+                      <a:ext cx="5276850" cy="314325"/>
+                    </a:xfrm>
+                    <a:prstGeom prst="rect">
+                      <a:avLst/>
+                    </a:prstGeom>
+                  </pic:spPr>
+                </pic:pic>
+              </a:graphicData>
+            </a:graphic>
+          </wp:inline>
+        </w:drawing>
+      </w:r>
+    </w:p>
+    <w:p/>
+    <w:p>
+      <w:r>
+        <w:t xml:space="preserve">Visualization of </w:t>
+      </w:r>
+      <w:r>
+        <w:t>sepal length:</w:t>
+      </w:r>
+    </w:p>
+    <w:p>
+      <w:r>
+        <w:rPr>
+          <w:noProof/>
+        </w:rPr>
+        <w:drawing>
+          <wp:inline distT="0" distB="0" distL="0" distR="0" wp14:anchorId="30911514" wp14:editId="3819C09E">
+            <wp:extent cx="5760720" cy="2136775"/>
+            <wp:effectExtent l="0" t="0" r="0" b="0"/>
+            <wp:docPr id="42" name="Picture 42"/>
+            <wp:cNvGraphicFramePr>
+              <a:graphicFrameLocks xmlns:a="http://schemas.openxmlformats.org/drawingml/2006/main" noChangeAspect="1"/>
+            </wp:cNvGraphicFramePr>
+            <a:graphic xmlns:a="http://schemas.openxmlformats.org/drawingml/2006/main">
+              <a:graphicData uri="http://schemas.openxmlformats.org/drawingml/2006/picture">
+                <pic:pic xmlns:pic="http://schemas.openxmlformats.org/drawingml/2006/picture">
+                  <pic:nvPicPr>
+                    <pic:cNvPr id="1" name=""/>
+                    <pic:cNvPicPr/>
+                  </pic:nvPicPr>
+                  <pic:blipFill>
+                    <a:blip r:embed="rId31"/>
+                    <a:stretch>
+                      <a:fillRect/>
+                    </a:stretch>
+                  </pic:blipFill>
+                  <pic:spPr>
+                    <a:xfrm>
+                      <a:off x="0" y="0"/>
+                      <a:ext cx="5760720" cy="2136775"/>
+                    </a:xfrm>
+                    <a:prstGeom prst="rect">
+                      <a:avLst/>
+                    </a:prstGeom>
+                  </pic:spPr>
+                </pic:pic>
+              </a:graphicData>
+            </a:graphic>
+          </wp:inline>
+        </w:drawing>
+      </w:r>
+    </w:p>
+    <w:p>
+      <w:r>
+        <w:rPr>
+          <w:noProof/>
+        </w:rPr>
+        <w:lastRenderedPageBreak/>
+        <w:drawing>
+          <wp:inline distT="0" distB="0" distL="0" distR="0" wp14:anchorId="1405B351" wp14:editId="39BCEE16">
+            <wp:extent cx="5419725" cy="4238625"/>
             <wp:effectExtent l="0" t="0" r="9525" b="9525"/>
-            <wp:docPr id="36" name="Picture 36"/>
-            <wp:cNvGraphicFramePr>
-              <a:graphicFrameLocks xmlns:a="http://schemas.openxmlformats.org/drawingml/2006/main" noChangeAspect="1"/>
-            </wp:cNvGraphicFramePr>
-            <a:graphic xmlns:a="http://schemas.openxmlformats.org/drawingml/2006/main">
-              <a:graphicData uri="http://schemas.openxmlformats.org/drawingml/2006/picture">
-                <pic:pic xmlns:pic="http://schemas.openxmlformats.org/drawingml/2006/picture">
-                  <pic:nvPicPr>
-                    <pic:cNvPr id="1" name=""/>
-                    <pic:cNvPicPr/>
-                  </pic:nvPicPr>
-                  <pic:blipFill>
-                    <a:blip r:embed="rId30"/>
-                    <a:stretch>
-                      <a:fillRect/>
-                    </a:stretch>
-                  </pic:blipFill>
-                  <pic:spPr>
-                    <a:xfrm>
-                      <a:off x="0" y="0"/>
-                      <a:ext cx="5534025" cy="352425"/>
-                    </a:xfrm>
-                    <a:prstGeom prst="rect">
-                      <a:avLst/>
-                    </a:prstGeom>
-                  </pic:spPr>
-                </pic:pic>
-              </a:graphicData>
-            </a:graphic>
-          </wp:inline>
-        </w:drawing>
-      </w:r>
+            <wp:docPr id="40" name="Picture 40"/>
+            <wp:cNvGraphicFramePr>
+              <a:graphicFrameLocks xmlns:a="http://schemas.openxmlformats.org/drawingml/2006/main" noChangeAspect="1"/>
+            </wp:cNvGraphicFramePr>
+            <a:graphic xmlns:a="http://schemas.openxmlformats.org/drawingml/2006/main">
+              <a:graphicData uri="http://schemas.openxmlformats.org/drawingml/2006/picture">
+                <pic:pic xmlns:pic="http://schemas.openxmlformats.org/drawingml/2006/picture">
+                  <pic:nvPicPr>
+                    <pic:cNvPr id="1" name=""/>
+                    <pic:cNvPicPr/>
+                  </pic:nvPicPr>
+                  <pic:blipFill>
+                    <a:blip r:embed="rId32"/>
+                    <a:stretch>
+                      <a:fillRect/>
+                    </a:stretch>
+                  </pic:blipFill>
+                  <pic:spPr>
+                    <a:xfrm>
+                      <a:off x="0" y="0"/>
+                      <a:ext cx="5419725" cy="4238625"/>
+                    </a:xfrm>
+                    <a:prstGeom prst="rect">
+                      <a:avLst/>
+                    </a:prstGeom>
+                  </pic:spPr>
+                </pic:pic>
+              </a:graphicData>
+            </a:graphic>
+          </wp:inline>
+        </w:drawing>
+      </w:r>
+    </w:p>
+    <w:p>
+      <w:r>
+        <w:t>We can do the same for: ‘sepal width’, ‘petal length’ and ‘petal width’.</w:t>
+      </w:r>
+    </w:p>
+    <w:p>
+      <w:r>
+        <w:rPr>
+          <w:noProof/>
+        </w:rPr>
+        <w:drawing>
+          <wp:inline distT="0" distB="0" distL="0" distR="0" wp14:anchorId="413542CC" wp14:editId="375F73EE">
+            <wp:extent cx="1990725" cy="1518178"/>
+            <wp:effectExtent l="0" t="0" r="0" b="6350"/>
+            <wp:docPr id="43" name="Picture 43"/>
+            <wp:cNvGraphicFramePr>
+              <a:graphicFrameLocks xmlns:a="http://schemas.openxmlformats.org/drawingml/2006/main" noChangeAspect="1"/>
+            </wp:cNvGraphicFramePr>
+            <a:graphic xmlns:a="http://schemas.openxmlformats.org/drawingml/2006/main">
+              <a:graphicData uri="http://schemas.openxmlformats.org/drawingml/2006/picture">
+                <pic:pic xmlns:pic="http://schemas.openxmlformats.org/drawingml/2006/picture">
+                  <pic:nvPicPr>
+                    <pic:cNvPr id="1" name=""/>
+                    <pic:cNvPicPr/>
+                  </pic:nvPicPr>
+                  <pic:blipFill>
+                    <a:blip r:embed="rId33"/>
+                    <a:stretch>
+                      <a:fillRect/>
+                    </a:stretch>
+                  </pic:blipFill>
+                  <pic:spPr>
+                    <a:xfrm>
+                      <a:off x="0" y="0"/>
+                      <a:ext cx="2090711" cy="1594430"/>
+                    </a:xfrm>
+                    <a:prstGeom prst="rect">
+                      <a:avLst/>
+                    </a:prstGeom>
+                  </pic:spPr>
+                </pic:pic>
+              </a:graphicData>
+            </a:graphic>
+          </wp:inline>
+        </w:drawing>
+      </w:r>
+      <w:r>
+        <w:rPr>
+          <w:noProof/>
+        </w:rPr>
+        <w:drawing>
+          <wp:inline distT="0" distB="0" distL="0" distR="0" wp14:anchorId="779732B7" wp14:editId="1405CF00">
+            <wp:extent cx="1876425" cy="1527708"/>
+            <wp:effectExtent l="0" t="0" r="0" b="0"/>
+            <wp:docPr id="44" name="Picture 44"/>
+            <wp:cNvGraphicFramePr>
+              <a:graphicFrameLocks xmlns:a="http://schemas.openxmlformats.org/drawingml/2006/main" noChangeAspect="1"/>
+            </wp:cNvGraphicFramePr>
+            <a:graphic xmlns:a="http://schemas.openxmlformats.org/drawingml/2006/main">
+              <a:graphicData uri="http://schemas.openxmlformats.org/drawingml/2006/picture">
+                <pic:pic xmlns:pic="http://schemas.openxmlformats.org/drawingml/2006/picture">
+                  <pic:nvPicPr>
+                    <pic:cNvPr id="1" name=""/>
+                    <pic:cNvPicPr/>
+                  </pic:nvPicPr>
+                  <pic:blipFill>
+                    <a:blip r:embed="rId34"/>
+                    <a:stretch>
+                      <a:fillRect/>
+                    </a:stretch>
+                  </pic:blipFill>
+                  <pic:spPr>
+                    <a:xfrm>
+                      <a:off x="0" y="0"/>
+                      <a:ext cx="1986736" cy="1617518"/>
+                    </a:xfrm>
+                    <a:prstGeom prst="rect">
+                      <a:avLst/>
+                    </a:prstGeom>
+                  </pic:spPr>
+                </pic:pic>
+              </a:graphicData>
+            </a:graphic>
+          </wp:inline>
+        </w:drawing>
+      </w:r>
+      <w:r>
+        <w:rPr>
+          <w:noProof/>
+        </w:rPr>
+        <w:drawing>
+          <wp:inline distT="0" distB="0" distL="0" distR="0" wp14:anchorId="0EA1F8C0" wp14:editId="0B35FD59">
+            <wp:extent cx="1866900" cy="1526562"/>
+            <wp:effectExtent l="0" t="0" r="0" b="0"/>
+            <wp:docPr id="45" name="Picture 45"/>
+            <wp:cNvGraphicFramePr>
+              <a:graphicFrameLocks xmlns:a="http://schemas.openxmlformats.org/drawingml/2006/main" noChangeAspect="1"/>
+            </wp:cNvGraphicFramePr>
+            <a:graphic xmlns:a="http://schemas.openxmlformats.org/drawingml/2006/main">
+              <a:graphicData uri="http://schemas.openxmlformats.org/drawingml/2006/picture">
+                <pic:pic xmlns:pic="http://schemas.openxmlformats.org/drawingml/2006/picture">
+                  <pic:nvPicPr>
+                    <pic:cNvPr id="1" name=""/>
+                    <pic:cNvPicPr/>
+                  </pic:nvPicPr>
+                  <pic:blipFill>
+                    <a:blip r:embed="rId35"/>
+                    <a:stretch>
+                      <a:fillRect/>
+                    </a:stretch>
+                  </pic:blipFill>
+                  <pic:spPr>
+                    <a:xfrm>
+                      <a:off x="0" y="0"/>
+                      <a:ext cx="1926639" cy="1575411"/>
+                    </a:xfrm>
+                    <a:prstGeom prst="rect">
+                      <a:avLst/>
+                    </a:prstGeom>
+                  </pic:spPr>
+                </pic:pic>
+              </a:graphicData>
+            </a:graphic>
+          </wp:inline>
+        </w:drawing>
+      </w:r>
+    </w:p>
+    <w:p/>
+    <w:p>
+      <w:r>
+        <w:t xml:space="preserve">As you can see, iris </w:t>
+      </w:r>
+      <w:proofErr w:type="spellStart"/>
+      <w:r>
+        <w:t>setosa</w:t>
+      </w:r>
+      <w:proofErr w:type="spellEnd"/>
+      <w:r>
+        <w:t xml:space="preserve"> is easily distinguishable from versicolor and virginica.</w:t>
+      </w:r>
+      <w:bookmarkStart w:id="0" w:name="_GoBack"/>
+      <w:bookmarkEnd w:id="0"/>
     </w:p>
     <w:sectPr>
       <w:pgSz w:w="11906" w:h="16838"/>

</xml_diff>

<commit_message>
added code for data comparison using Pandas
</commit_message>
<xml_diff>
--- a/Data summary.docx
+++ b/Data summary.docx
@@ -561,30 +561,30 @@
           <w:noProof/>
         </w:rPr>
         <w:drawing>
-          <wp:inline distT="0" distB="0" distL="0" distR="0" wp14:anchorId="3B026775" wp14:editId="6647BBA8">
-            <wp:extent cx="3381375" cy="1104900"/>
-            <wp:effectExtent l="0" t="0" r="9525" b="0"/>
-            <wp:docPr id="25" name="Picture 25"/>
-            <wp:cNvGraphicFramePr>
-              <a:graphicFrameLocks xmlns:a="http://schemas.openxmlformats.org/drawingml/2006/main" noChangeAspect="1"/>
-            </wp:cNvGraphicFramePr>
-            <a:graphic xmlns:a="http://schemas.openxmlformats.org/drawingml/2006/main">
-              <a:graphicData uri="http://schemas.openxmlformats.org/drawingml/2006/picture">
-                <pic:pic xmlns:pic="http://schemas.openxmlformats.org/drawingml/2006/picture">
-                  <pic:nvPicPr>
-                    <pic:cNvPr id="1" name=""/>
-                    <pic:cNvPicPr/>
-                  </pic:nvPicPr>
-                  <pic:blipFill>
-                    <a:blip r:embed="rId14"/>
-                    <a:stretch>
-                      <a:fillRect/>
-                    </a:stretch>
-                  </pic:blipFill>
-                  <pic:spPr>
-                    <a:xfrm>
-                      <a:off x="0" y="0"/>
-                      <a:ext cx="3381375" cy="1104900"/>
+          <wp:inline distT="0" distB="0" distL="0" distR="0" wp14:anchorId="560ED07F" wp14:editId="25FA603B">
+            <wp:extent cx="5760720" cy="487680"/>
+            <wp:effectExtent l="0" t="0" r="0" b="7620"/>
+            <wp:docPr id="46" name="Picture 46"/>
+            <wp:cNvGraphicFramePr>
+              <a:graphicFrameLocks xmlns:a="http://schemas.openxmlformats.org/drawingml/2006/main" noChangeAspect="1"/>
+            </wp:cNvGraphicFramePr>
+            <a:graphic xmlns:a="http://schemas.openxmlformats.org/drawingml/2006/main">
+              <a:graphicData uri="http://schemas.openxmlformats.org/drawingml/2006/picture">
+                <pic:pic xmlns:pic="http://schemas.openxmlformats.org/drawingml/2006/picture">
+                  <pic:nvPicPr>
+                    <pic:cNvPr id="1" name=""/>
+                    <pic:cNvPicPr/>
+                  </pic:nvPicPr>
+                  <pic:blipFill>
+                    <a:blip r:embed="rId16"/>
+                    <a:stretch>
+                      <a:fillRect/>
+                    </a:stretch>
+                  </pic:blipFill>
+                  <pic:spPr>
+                    <a:xfrm>
+                      <a:off x="0" y="0"/>
+                      <a:ext cx="5760720" cy="487680"/>
                     </a:xfrm>
                     <a:prstGeom prst="rect">
                       <a:avLst/>
@@ -618,7 +618,7 @@
                     <pic:cNvPicPr/>
                   </pic:nvPicPr>
                   <pic:blipFill>
-                    <a:blip r:embed="rId16"/>
+                    <a:blip r:embed="rId17"/>
                     <a:stretch>
                       <a:fillRect/>
                     </a:stretch>
@@ -638,6 +638,8 @@
           </wp:inline>
         </w:drawing>
       </w:r>
+      <w:bookmarkStart w:id="0" w:name="_GoBack"/>
+      <w:bookmarkEnd w:id="0"/>
     </w:p>
     <w:p>
       <w:proofErr w:type="spellStart"/>
@@ -670,7 +672,7 @@
                     <pic:cNvPicPr/>
                   </pic:nvPicPr>
                   <pic:blipFill>
-                    <a:blip r:embed="rId17"/>
+                    <a:blip r:embed="rId18"/>
                     <a:stretch>
                       <a:fillRect/>
                     </a:stretch>
@@ -712,7 +714,7 @@
                     <pic:cNvPicPr/>
                   </pic:nvPicPr>
                   <pic:blipFill>
-                    <a:blip r:embed="rId18"/>
+                    <a:blip r:embed="rId19"/>
                     <a:stretch>
                       <a:fillRect/>
                     </a:stretch>
@@ -763,7 +765,7 @@
                     <pic:cNvPicPr/>
                   </pic:nvPicPr>
                   <pic:blipFill>
-                    <a:blip r:embed="rId19"/>
+                    <a:blip r:embed="rId20"/>
                     <a:stretch>
                       <a:fillRect/>
                     </a:stretch>
@@ -807,7 +809,7 @@
                     <pic:cNvPicPr/>
                   </pic:nvPicPr>
                   <pic:blipFill>
-                    <a:blip r:embed="rId20"/>
+                    <a:blip r:embed="rId21"/>
                     <a:stretch>
                       <a:fillRect/>
                     </a:stretch>
@@ -849,7 +851,7 @@
                     <pic:cNvPicPr/>
                   </pic:nvPicPr>
                   <pic:blipFill>
-                    <a:blip r:embed="rId21"/>
+                    <a:blip r:embed="rId22"/>
                     <a:stretch>
                       <a:fillRect/>
                     </a:stretch>
@@ -891,7 +893,7 @@
                     <pic:cNvPicPr/>
                   </pic:nvPicPr>
                   <pic:blipFill>
-                    <a:blip r:embed="rId22"/>
+                    <a:blip r:embed="rId23"/>
                     <a:stretch>
                       <a:fillRect/>
                     </a:stretch>
@@ -933,7 +935,7 @@
                     <pic:cNvPicPr/>
                   </pic:nvPicPr>
                   <pic:blipFill>
-                    <a:blip r:embed="rId23"/>
+                    <a:blip r:embed="rId24"/>
                     <a:stretch>
                       <a:fillRect/>
                     </a:stretch>
@@ -975,7 +977,7 @@
                     <pic:cNvPicPr/>
                   </pic:nvPicPr>
                   <pic:blipFill>
-                    <a:blip r:embed="rId24"/>
+                    <a:blip r:embed="rId25"/>
                     <a:stretch>
                       <a:fillRect/>
                     </a:stretch>
@@ -1031,7 +1033,7 @@
                     <pic:cNvPicPr/>
                   </pic:nvPicPr>
                   <pic:blipFill>
-                    <a:blip r:embed="rId25"/>
+                    <a:blip r:embed="rId26"/>
                     <a:stretch>
                       <a:fillRect/>
                     </a:stretch>
@@ -1074,7 +1076,7 @@
                     <pic:cNvPicPr/>
                   </pic:nvPicPr>
                   <pic:blipFill>
-                    <a:blip r:embed="rId26"/>
+                    <a:blip r:embed="rId27"/>
                     <a:stretch>
                       <a:fillRect/>
                     </a:stretch>
@@ -1118,7 +1120,7 @@
                     <pic:cNvPicPr/>
                   </pic:nvPicPr>
                   <pic:blipFill>
-                    <a:blip r:embed="rId27"/>
+                    <a:blip r:embed="rId28"/>
                     <a:stretch>
                       <a:fillRect/>
                     </a:stretch>
@@ -1160,7 +1162,7 @@
                     <pic:cNvPicPr/>
                   </pic:nvPicPr>
                   <pic:blipFill>
-                    <a:blip r:embed="rId28"/>
+                    <a:blip r:embed="rId29"/>
                     <a:stretch>
                       <a:fillRect/>
                     </a:stretch>
@@ -1203,7 +1205,7 @@
                     <pic:cNvPicPr/>
                   </pic:nvPicPr>
                   <pic:blipFill>
-                    <a:blip r:embed="rId29"/>
+                    <a:blip r:embed="rId30"/>
                     <a:stretch>
                       <a:fillRect/>
                     </a:stretch>
@@ -1245,7 +1247,7 @@
                     <pic:cNvPicPr/>
                   </pic:nvPicPr>
                   <pic:blipFill>
-                    <a:blip r:embed="rId30"/>
+                    <a:blip r:embed="rId31"/>
                     <a:stretch>
                       <a:fillRect/>
                     </a:stretch>
@@ -1296,7 +1298,7 @@
                     <pic:cNvPicPr/>
                   </pic:nvPicPr>
                   <pic:blipFill>
-                    <a:blip r:embed="rId31"/>
+                    <a:blip r:embed="rId32"/>
                     <a:stretch>
                       <a:fillRect/>
                     </a:stretch>
@@ -1339,7 +1341,7 @@
                     <pic:cNvPicPr/>
                   </pic:nvPicPr>
                   <pic:blipFill>
-                    <a:blip r:embed="rId32"/>
+                    <a:blip r:embed="rId33"/>
                     <a:stretch>
                       <a:fillRect/>
                     </a:stretch>
@@ -1386,7 +1388,7 @@
                     <pic:cNvPicPr/>
                   </pic:nvPicPr>
                   <pic:blipFill>
-                    <a:blip r:embed="rId33"/>
+                    <a:blip r:embed="rId34"/>
                     <a:stretch>
                       <a:fillRect/>
                     </a:stretch>
@@ -1426,7 +1428,7 @@
                     <pic:cNvPicPr/>
                   </pic:nvPicPr>
                   <pic:blipFill>
-                    <a:blip r:embed="rId34"/>
+                    <a:blip r:embed="rId35"/>
                     <a:stretch>
                       <a:fillRect/>
                     </a:stretch>
@@ -1466,7 +1468,7 @@
                     <pic:cNvPicPr/>
                   </pic:nvPicPr>
                   <pic:blipFill>
-                    <a:blip r:embed="rId35"/>
+                    <a:blip r:embed="rId36"/>
                     <a:stretch>
                       <a:fillRect/>
                     </a:stretch>
@@ -1500,8 +1502,6 @@
       <w:r>
         <w:t xml:space="preserve"> is easily distinguishable from versicolor and virginica.</w:t>
       </w:r>
-      <w:bookmarkStart w:id="0" w:name="_GoBack"/>
-      <w:bookmarkEnd w:id="0"/>
     </w:p>
     <w:sectPr>
       <w:pgSz w:w="11906" w:h="16838"/>

</xml_diff>

<commit_message>
added labels to Histogram and updated reference
</commit_message>
<xml_diff>
--- a/Data summary.docx
+++ b/Data summary.docx
@@ -1336,6 +1336,232 @@
         </w:drawing>
       </w:r>
     </w:p>
+    <w:p>
+      <w:r>
+        <w:t>Histogram visualization of sepal length for all 3 species:</w:t>
+      </w:r>
+    </w:p>
+    <w:p/>
+    <w:p>
+      <w:r>
+        <w:rPr>
+          <w:noProof/>
+        </w:rPr>
+        <w:drawing>
+          <wp:inline distT="0" distB="0" distL="0" distR="0" wp14:anchorId="20A4EF11" wp14:editId="104C0261">
+            <wp:extent cx="5760720" cy="2237105"/>
+            <wp:effectExtent l="0" t="0" r="0" b="0"/>
+            <wp:docPr id="34" name="Picture 34"/>
+            <wp:cNvGraphicFramePr>
+              <a:graphicFrameLocks xmlns:a="http://schemas.openxmlformats.org/drawingml/2006/main" noChangeAspect="1"/>
+            </wp:cNvGraphicFramePr>
+            <a:graphic xmlns:a="http://schemas.openxmlformats.org/drawingml/2006/main">
+              <a:graphicData uri="http://schemas.openxmlformats.org/drawingml/2006/picture">
+                <pic:pic xmlns:pic="http://schemas.openxmlformats.org/drawingml/2006/picture">
+                  <pic:nvPicPr>
+                    <pic:cNvPr id="1" name=""/>
+                    <pic:cNvPicPr/>
+                  </pic:nvPicPr>
+                  <pic:blipFill>
+                    <a:blip r:embed="rId34"/>
+                    <a:stretch>
+                      <a:fillRect/>
+                    </a:stretch>
+                  </pic:blipFill>
+                  <pic:spPr>
+                    <a:xfrm>
+                      <a:off x="0" y="0"/>
+                      <a:ext cx="5760720" cy="2237105"/>
+                    </a:xfrm>
+                    <a:prstGeom prst="rect">
+                      <a:avLst/>
+                    </a:prstGeom>
+                  </pic:spPr>
+                </pic:pic>
+              </a:graphicData>
+            </a:graphic>
+          </wp:inline>
+        </w:drawing>
+      </w:r>
+    </w:p>
+    <w:p/>
+    <w:p>
+      <w:r>
+        <w:rPr>
+          <w:noProof/>
+        </w:rPr>
+        <w:lastRenderedPageBreak/>
+        <w:drawing>
+          <wp:inline distT="0" distB="0" distL="0" distR="0" wp14:anchorId="7F7187CD" wp14:editId="4C2BF59A">
+            <wp:extent cx="3453493" cy="2686050"/>
+            <wp:effectExtent l="0" t="0" r="0" b="0"/>
+            <wp:docPr id="36" name="Picture 36"/>
+            <wp:cNvGraphicFramePr>
+              <a:graphicFrameLocks xmlns:a="http://schemas.openxmlformats.org/drawingml/2006/main" noChangeAspect="1"/>
+            </wp:cNvGraphicFramePr>
+            <a:graphic xmlns:a="http://schemas.openxmlformats.org/drawingml/2006/main">
+              <a:graphicData uri="http://schemas.openxmlformats.org/drawingml/2006/picture">
+                <pic:pic xmlns:pic="http://schemas.openxmlformats.org/drawingml/2006/picture">
+                  <pic:nvPicPr>
+                    <pic:cNvPr id="1" name=""/>
+                    <pic:cNvPicPr/>
+                  </pic:nvPicPr>
+                  <pic:blipFill>
+                    <a:blip r:embed="rId35"/>
+                    <a:stretch>
+                      <a:fillRect/>
+                    </a:stretch>
+                  </pic:blipFill>
+                  <pic:spPr>
+                    <a:xfrm>
+                      <a:off x="0" y="0"/>
+                      <a:ext cx="3482976" cy="2708981"/>
+                    </a:xfrm>
+                    <a:prstGeom prst="rect">
+                      <a:avLst/>
+                    </a:prstGeom>
+                  </pic:spPr>
+                </pic:pic>
+              </a:graphicData>
+            </a:graphic>
+          </wp:inline>
+        </w:drawing>
+      </w:r>
+    </w:p>
+    <w:p>
+      <w:r>
+        <w:t>The code is similar for the other features, so I will just show the Histograms:</w:t>
+      </w:r>
+    </w:p>
+    <w:p>
+      <w:r>
+        <w:rPr>
+          <w:noProof/>
+        </w:rPr>
+        <w:drawing>
+          <wp:inline distT="0" distB="0" distL="0" distR="0" wp14:anchorId="45573415" wp14:editId="265E6E22">
+            <wp:extent cx="3495675" cy="2671779"/>
+            <wp:effectExtent l="0" t="0" r="0" b="0"/>
+            <wp:docPr id="41" name="Picture 41"/>
+            <wp:cNvGraphicFramePr>
+              <a:graphicFrameLocks xmlns:a="http://schemas.openxmlformats.org/drawingml/2006/main" noChangeAspect="1"/>
+            </wp:cNvGraphicFramePr>
+            <a:graphic xmlns:a="http://schemas.openxmlformats.org/drawingml/2006/main">
+              <a:graphicData uri="http://schemas.openxmlformats.org/drawingml/2006/picture">
+                <pic:pic xmlns:pic="http://schemas.openxmlformats.org/drawingml/2006/picture">
+                  <pic:nvPicPr>
+                    <pic:cNvPr id="1" name=""/>
+                    <pic:cNvPicPr/>
+                  </pic:nvPicPr>
+                  <pic:blipFill>
+                    <a:blip r:embed="rId36"/>
+                    <a:stretch>
+                      <a:fillRect/>
+                    </a:stretch>
+                  </pic:blipFill>
+                  <pic:spPr>
+                    <a:xfrm>
+                      <a:off x="0" y="0"/>
+                      <a:ext cx="3536937" cy="2703316"/>
+                    </a:xfrm>
+                    <a:prstGeom prst="rect">
+                      <a:avLst/>
+                    </a:prstGeom>
+                  </pic:spPr>
+                </pic:pic>
+              </a:graphicData>
+            </a:graphic>
+          </wp:inline>
+        </w:drawing>
+      </w:r>
+    </w:p>
+    <w:p>
+      <w:r>
+        <w:rPr>
+          <w:noProof/>
+        </w:rPr>
+        <w:lastRenderedPageBreak/>
+        <w:drawing>
+          <wp:inline distT="0" distB="0" distL="0" distR="0" wp14:anchorId="3FBEBA43" wp14:editId="548B836A">
+            <wp:extent cx="3181350" cy="2515748"/>
+            <wp:effectExtent l="0" t="0" r="0" b="0"/>
+            <wp:docPr id="47" name="Picture 47"/>
+            <wp:cNvGraphicFramePr>
+              <a:graphicFrameLocks xmlns:a="http://schemas.openxmlformats.org/drawingml/2006/main" noChangeAspect="1"/>
+            </wp:cNvGraphicFramePr>
+            <a:graphic xmlns:a="http://schemas.openxmlformats.org/drawingml/2006/main">
+              <a:graphicData uri="http://schemas.openxmlformats.org/drawingml/2006/picture">
+                <pic:pic xmlns:pic="http://schemas.openxmlformats.org/drawingml/2006/picture">
+                  <pic:nvPicPr>
+                    <pic:cNvPr id="1" name=""/>
+                    <pic:cNvPicPr/>
+                  </pic:nvPicPr>
+                  <pic:blipFill>
+                    <a:blip r:embed="rId37"/>
+                    <a:stretch>
+                      <a:fillRect/>
+                    </a:stretch>
+                  </pic:blipFill>
+                  <pic:spPr>
+                    <a:xfrm>
+                      <a:off x="0" y="0"/>
+                      <a:ext cx="3207733" cy="2536611"/>
+                    </a:xfrm>
+                    <a:prstGeom prst="rect">
+                      <a:avLst/>
+                    </a:prstGeom>
+                  </pic:spPr>
+                </pic:pic>
+              </a:graphicData>
+            </a:graphic>
+          </wp:inline>
+        </w:drawing>
+      </w:r>
+      <w:r>
+        <w:rPr>
+          <w:noProof/>
+        </w:rPr>
+        <w:drawing>
+          <wp:inline distT="0" distB="0" distL="0" distR="0" wp14:anchorId="0AB6669B" wp14:editId="1D3F40CE">
+            <wp:extent cx="3195802" cy="2647950"/>
+            <wp:effectExtent l="0" t="0" r="5080" b="0"/>
+            <wp:docPr id="48" name="Picture 48"/>
+            <wp:cNvGraphicFramePr>
+              <a:graphicFrameLocks xmlns:a="http://schemas.openxmlformats.org/drawingml/2006/main" noChangeAspect="1"/>
+            </wp:cNvGraphicFramePr>
+            <a:graphic xmlns:a="http://schemas.openxmlformats.org/drawingml/2006/main">
+              <a:graphicData uri="http://schemas.openxmlformats.org/drawingml/2006/picture">
+                <pic:pic xmlns:pic="http://schemas.openxmlformats.org/drawingml/2006/picture">
+                  <pic:nvPicPr>
+                    <pic:cNvPr id="1" name=""/>
+                    <pic:cNvPicPr/>
+                  </pic:nvPicPr>
+                  <pic:blipFill>
+                    <a:blip r:embed="rId38"/>
+                    <a:stretch>
+                      <a:fillRect/>
+                    </a:stretch>
+                  </pic:blipFill>
+                  <pic:spPr>
+                    <a:xfrm>
+                      <a:off x="0" y="0"/>
+                      <a:ext cx="3209464" cy="2659270"/>
+                    </a:xfrm>
+                    <a:prstGeom prst="rect">
+                      <a:avLst/>
+                    </a:prstGeom>
+                  </pic:spPr>
+                </pic:pic>
+              </a:graphicData>
+            </a:graphic>
+          </wp:inline>
+        </w:drawing>
+      </w:r>
+      <w:bookmarkStart w:id="0" w:name="_GoBack"/>
+      <w:bookmarkEnd w:id="0"/>
+    </w:p>
+    <w:p/>
+    <w:p/>
     <w:p/>
     <w:p>
       <w:r>
@@ -1366,7 +1592,7 @@
                     <pic:cNvPicPr/>
                   </pic:nvPicPr>
                   <pic:blipFill>
-                    <a:blip r:embed="rId34"/>
+                    <a:blip r:embed="rId39"/>
                     <a:stretch>
                       <a:fillRect/>
                     </a:stretch>
@@ -1409,7 +1635,7 @@
                     <pic:cNvPicPr/>
                   </pic:nvPicPr>
                   <pic:blipFill>
-                    <a:blip r:embed="rId35"/>
+                    <a:blip r:embed="rId40"/>
                     <a:stretch>
                       <a:fillRect/>
                     </a:stretch>
@@ -1469,7 +1695,7 @@
                     <pic:cNvPicPr/>
                   </pic:nvPicPr>
                   <pic:blipFill>
-                    <a:blip r:embed="rId36"/>
+                    <a:blip r:embed="rId41"/>
                     <a:stretch>
                       <a:fillRect/>
                     </a:stretch>
@@ -1509,7 +1735,7 @@
                     <pic:cNvPicPr/>
                   </pic:nvPicPr>
                   <pic:blipFill>
-                    <a:blip r:embed="rId37"/>
+                    <a:blip r:embed="rId42"/>
                     <a:stretch>
                       <a:fillRect/>
                     </a:stretch>
@@ -1549,7 +1775,7 @@
                     <pic:cNvPicPr/>
                   </pic:nvPicPr>
                   <pic:blipFill>
-                    <a:blip r:embed="rId38"/>
+                    <a:blip r:embed="rId43"/>
                     <a:stretch>
                       <a:fillRect/>
                     </a:stretch>
@@ -1626,7 +1852,7 @@
                     <pic:cNvPicPr/>
                   </pic:nvPicPr>
                   <pic:blipFill>
-                    <a:blip r:embed="rId39"/>
+                    <a:blip r:embed="rId44"/>
                     <a:stretch>
                       <a:fillRect/>
                     </a:stretch>
@@ -1669,7 +1895,7 @@
                     <pic:cNvPicPr/>
                   </pic:nvPicPr>
                   <pic:blipFill>
-                    <a:blip r:embed="rId40"/>
+                    <a:blip r:embed="rId45"/>
                     <a:stretch>
                       <a:fillRect/>
                     </a:stretch>
@@ -1713,7 +1939,7 @@
                     <pic:cNvPicPr/>
                   </pic:nvPicPr>
                   <pic:blipFill>
-                    <a:blip r:embed="rId41"/>
+                    <a:blip r:embed="rId46"/>
                     <a:stretch>
                       <a:fillRect/>
                     </a:stretch>
@@ -1755,7 +1981,7 @@
                     <pic:cNvPicPr/>
                   </pic:nvPicPr>
                   <pic:blipFill>
-                    <a:blip r:embed="rId42"/>
+                    <a:blip r:embed="rId47"/>
                     <a:stretch>
                       <a:fillRect/>
                     </a:stretch>
@@ -1799,7 +2025,7 @@
                     <pic:cNvPicPr/>
                   </pic:nvPicPr>
                   <pic:blipFill>
-                    <a:blip r:embed="rId43"/>
+                    <a:blip r:embed="rId48"/>
                     <a:stretch>
                       <a:fillRect/>
                     </a:stretch>
@@ -1819,8 +2045,6 @@
           </wp:inline>
         </w:drawing>
       </w:r>
-      <w:bookmarkStart w:id="0" w:name="_GoBack"/>
-      <w:bookmarkEnd w:id="0"/>
     </w:p>
     <w:p>
       <w:r>
@@ -1843,7 +2067,7 @@
                     <pic:cNvPicPr/>
                   </pic:nvPicPr>
                   <pic:blipFill>
-                    <a:blip r:embed="rId44"/>
+                    <a:blip r:embed="rId49"/>
                     <a:stretch>
                       <a:fillRect/>
                     </a:stretch>

</xml_diff>